<commit_message>
Update Team Profile Word Doc.docx
</commit_message>
<xml_diff>
--- a/All Task Final Report/Team Profile Word Doc.docx
+++ b/All Task Final Report/Team Profile Word Doc.docx
@@ -3,6 +3,8 @@
 <w:document xmlns:wpc="http://schemas.microsoft.com/office/word/2010/wordprocessingCanvas" xmlns:cx="http://schemas.microsoft.com/office/drawing/2014/chartex" xmlns:cx1="http://schemas.microsoft.com/office/drawing/2015/9/8/chartex" xmlns:cx2="http://schemas.microsoft.com/office/drawing/2015/10/21/chartex" xmlns:cx3="http://schemas.microsoft.com/office/drawing/2016/5/9/chartex" xmlns:cx4="http://schemas.microsoft.com/office/drawing/2016/5/10/chartex" xmlns:cx5="http://schemas.microsoft.com/office/drawing/2016/5/11/chartex" xmlns:cx6="http://schemas.microsoft.com/office/drawing/2016/5/12/chartex" xmlns:cx7="http://schemas.microsoft.com/office/drawing/2016/5/13/chartex" xmlns:cx8="http://schemas.microsoft.com/office/drawing/2016/5/14/chartex" xmlns:mc="http://schemas.openxmlformats.org/markup-compatibility/2006" xmlns:aink="http://schemas.microsoft.com/office/drawing/2016/ink" xmlns:am3d="http://schemas.microsoft.com/office/drawing/2017/model3d" xmlns:o="urn:schemas-microsoft-com:office:office" xmlns:r="http://schemas.openxmlformats.org/officeDocument/2006/relationships" xmlns:m="http://schemas.openxmlformats.org/officeDocument/2006/math" xmlns:v="urn:schemas-microsoft-com:vml" xmlns:wp14="http://schemas.microsoft.com/office/word/2010/wordprocessingDrawing" xmlns:wp="http://schemas.openxmlformats.org/drawingml/2006/wordprocessingDrawing" xmlns:w10="urn:schemas-microsoft-com:office:word" xmlns:w="http://schemas.openxmlformats.org/wordprocessingml/2006/main" xmlns:w14="http://schemas.microsoft.com/office/word/2010/wordml" xmlns:w15="http://schemas.microsoft.com/office/word/2012/wordml" xmlns:w16cid="http://schemas.microsoft.com/office/word/2016/wordml/cid" xmlns:w16se="http://schemas.microsoft.com/office/word/2015/wordml/symex" xmlns:wpg="http://schemas.microsoft.com/office/word/2010/wordprocessingGroup" xmlns:wpi="http://schemas.microsoft.com/office/word/2010/wordprocessingInk" xmlns:wne="http://schemas.microsoft.com/office/word/2006/wordml" xmlns:wps="http://schemas.microsoft.com/office/word/2010/wordprocessingShape" mc:Ignorable="w14 w15 w16se w16cid wp14">
   <w:body>
     <w:p>
+      <w:bookmarkStart w:id="0" w:name="_GoBack"/>
+      <w:bookmarkEnd w:id="0"/>
       <w:r>
         <w:t>TECH ELITES</w:t>
       </w:r>
@@ -545,7 +547,21 @@
           <w:rPr>
             <w:rStyle w:val="Hyperlink"/>
           </w:rPr>
-          <w:t>https://www.careercast.com/jobs-rated/2017-jobs-rated-report</w:t>
+          <w:t>https://</w:t>
+        </w:r>
+        <w:proofErr w:type="spellStart"/>
+        <w:r>
+          <w:rPr>
+            <w:rStyle w:val="Hyperlink"/>
+          </w:rPr>
+          <w:t>www.careercast.com</w:t>
+        </w:r>
+        <w:proofErr w:type="spellEnd"/>
+        <w:r>
+          <w:rPr>
+            <w:rStyle w:val="Hyperlink"/>
+          </w:rPr>
+          <w:t>/jobs-rated/2017-jobs-rated-report</w:t>
         </w:r>
       </w:hyperlink>
     </w:p>
@@ -712,10 +728,7 @@
         <w:t>My ideal job would be somewhat different from the other chosen professions. I think the jobs we have chosen have some overlap in the sense that if we were to work in an organisation, each job has the potential to have some kind of dealings with the other.</w:t>
       </w:r>
     </w:p>
-    <w:p>
-      <w:bookmarkStart w:id="0" w:name="_GoBack"/>
-      <w:bookmarkEnd w:id="0"/>
-    </w:p>
+    <w:p/>
     <w:p>
       <w:pPr>
         <w:rPr>

</xml_diff>